<commit_message>
add designated lands tool
</commit_message>
<xml_diff>
--- a/docs/Aquatic_restoration_and_fish_passage_resources_20230410.docx
+++ b/docs/Aquatic_restoration_and_fish_passage_resources_20230410.docx
@@ -136,7 +136,6 @@
                 <w:szCs w:val="18"/>
               </w:rPr>
             </w:pPr>
-            <w:proofErr w:type="spellStart"/>
             <w:r>
               <w:rPr>
                 <w:rFonts w:ascii="Tahoma" w:hAnsi="Tahoma" w:cs="Tahoma"/>
@@ -145,7 +144,6 @@
               </w:rPr>
               <w:t>bcdata</w:t>
             </w:r>
-            <w:proofErr w:type="spellEnd"/>
           </w:p>
         </w:tc>
         <w:tc>
@@ -206,43 +204,7 @@
                 <w:sz w:val="18"/>
                 <w:szCs w:val="18"/>
               </w:rPr>
-              <w:t xml:space="preserve">) and </w:t>
-            </w:r>
-            <w:proofErr w:type="spellStart"/>
-            <w:r>
-              <w:rPr>
-                <w:rFonts w:ascii="Tahoma" w:hAnsi="Tahoma" w:cs="Tahoma"/>
-                <w:sz w:val="18"/>
-                <w:szCs w:val="18"/>
-              </w:rPr>
-              <w:t>DEMs.</w:t>
-            </w:r>
-            <w:proofErr w:type="spellEnd"/>
-            <w:r>
-              <w:rPr>
-                <w:rFonts w:ascii="Tahoma" w:hAnsi="Tahoma" w:cs="Tahoma"/>
-                <w:sz w:val="18"/>
-                <w:szCs w:val="18"/>
-              </w:rPr>
-              <w:t xml:space="preserve"> Integrates with </w:t>
-            </w:r>
-            <w:proofErr w:type="spellStart"/>
-            <w:r>
-              <w:rPr>
-                <w:rFonts w:ascii="Tahoma" w:hAnsi="Tahoma" w:cs="Tahoma"/>
-                <w:sz w:val="18"/>
-                <w:szCs w:val="18"/>
-              </w:rPr>
-              <w:t>postgres</w:t>
-            </w:r>
-            <w:proofErr w:type="spellEnd"/>
-            <w:r>
-              <w:rPr>
-                <w:rFonts w:ascii="Tahoma" w:hAnsi="Tahoma" w:cs="Tahoma"/>
-                <w:sz w:val="18"/>
-                <w:szCs w:val="18"/>
-              </w:rPr>
-              <w:t xml:space="preserve"> databases using schema and table names identical to those of the province.</w:t>
+              <w:t>) and DEMs. Integrates with postgres databases using schema and table names identical to those of the province.</w:t>
             </w:r>
             <w:r>
               <w:rPr>
@@ -271,7 +233,6 @@
                 <w:szCs w:val="18"/>
               </w:rPr>
             </w:pPr>
-            <w:proofErr w:type="spellStart"/>
             <w:r>
               <w:rPr>
                 <w:rFonts w:ascii="Tahoma" w:hAnsi="Tahoma" w:cs="Tahoma"/>
@@ -280,7 +241,6 @@
               </w:rPr>
               <w:t>fwapg</w:t>
             </w:r>
-            <w:proofErr w:type="spellEnd"/>
           </w:p>
         </w:tc>
         <w:tc>
@@ -331,25 +291,7 @@
                 <w:sz w:val="18"/>
                 <w:szCs w:val="18"/>
               </w:rPr>
-              <w:t xml:space="preserve"> British Columbia's Freshwater Atlas (FWA) with PostgreSQL/</w:t>
-            </w:r>
-            <w:proofErr w:type="spellStart"/>
-            <w:r>
-              <w:rPr>
-                <w:rFonts w:ascii="Tahoma" w:hAnsi="Tahoma" w:cs="Tahoma"/>
-                <w:sz w:val="18"/>
-                <w:szCs w:val="18"/>
-              </w:rPr>
-              <w:t>PostGIS</w:t>
-            </w:r>
-            <w:proofErr w:type="spellEnd"/>
-            <w:r>
-              <w:rPr>
-                <w:rFonts w:ascii="Tahoma" w:hAnsi="Tahoma" w:cs="Tahoma"/>
-                <w:sz w:val="18"/>
-                <w:szCs w:val="18"/>
-              </w:rPr>
-              <w:t xml:space="preserve"> to</w:t>
+              <w:t xml:space="preserve"> British Columbia's Freshwater Atlas (FWA) with PostgreSQL/PostGIS to</w:t>
             </w:r>
             <w:r>
               <w:rPr>
@@ -426,7 +368,6 @@
                 <w:szCs w:val="18"/>
               </w:rPr>
             </w:pPr>
-            <w:proofErr w:type="spellStart"/>
             <w:r>
               <w:rPr>
                 <w:rFonts w:ascii="Tahoma" w:hAnsi="Tahoma" w:cs="Tahoma"/>
@@ -435,7 +376,6 @@
               </w:rPr>
               <w:t>bcfishobs</w:t>
             </w:r>
-            <w:proofErr w:type="spellEnd"/>
           </w:p>
         </w:tc>
         <w:tc>
@@ -539,7 +479,6 @@
                 <w:szCs w:val="18"/>
               </w:rPr>
             </w:pPr>
-            <w:proofErr w:type="spellStart"/>
             <w:r>
               <w:rPr>
                 <w:rFonts w:ascii="Tahoma" w:hAnsi="Tahoma" w:cs="Tahoma"/>
@@ -548,7 +487,6 @@
               </w:rPr>
               <w:t>roadintegrator</w:t>
             </w:r>
-            <w:proofErr w:type="spellEnd"/>
           </w:p>
         </w:tc>
         <w:tc>
@@ -626,7 +564,7 @@
                 <w:sz w:val="18"/>
                 <w:szCs w:val="18"/>
               </w:rPr>
-              <w:t>Fish Passage Maps</w:t>
+              <w:t>designatedlands</w:t>
             </w:r>
           </w:p>
         </w:tc>
@@ -648,7 +586,7 @@
                 <w:sz w:val="18"/>
                 <w:szCs w:val="18"/>
               </w:rPr>
-              <w:t>https://hillcrestgeo.ca/outgoing/fishpassage/projects/</w:t>
+              <w:t>https://github.com/smnorris/designatedlands</w:t>
             </w:r>
           </w:p>
         </w:tc>
@@ -670,25 +608,7 @@
                 <w:sz w:val="18"/>
                 <w:szCs w:val="18"/>
               </w:rPr>
-              <w:t xml:space="preserve">Georeferenced maps for all Skeena watershed groups as well as the Parsnip River, Crooked, and Carp River watershed groups in the Peace Region.  Can be imported to phone or table for navigation real-time in </w:t>
-            </w:r>
-            <w:proofErr w:type="spellStart"/>
-            <w:r>
-              <w:rPr>
-                <w:rFonts w:ascii="Tahoma" w:hAnsi="Tahoma" w:cs="Tahoma"/>
-                <w:sz w:val="18"/>
-                <w:szCs w:val="18"/>
-              </w:rPr>
-              <w:t>Avenza</w:t>
-            </w:r>
-            <w:proofErr w:type="spellEnd"/>
-            <w:r>
-              <w:rPr>
-                <w:rFonts w:ascii="Tahoma" w:hAnsi="Tahoma" w:cs="Tahoma"/>
-                <w:sz w:val="18"/>
-                <w:szCs w:val="18"/>
-              </w:rPr>
-              <w:t xml:space="preserve"> Maps.</w:t>
+              <w:t>Combine spatial data for 40+ designations that contribute to land management to create a single 'Designated Lands' layer for British Columbia</w:t>
             </w:r>
           </w:p>
         </w:tc>
@@ -709,16 +629,14 @@
                 <w:szCs w:val="18"/>
               </w:rPr>
             </w:pPr>
-            <w:proofErr w:type="spellStart"/>
-            <w:r>
-              <w:rPr>
-                <w:rFonts w:ascii="Tahoma" w:hAnsi="Tahoma" w:cs="Tahoma"/>
-                <w:sz w:val="18"/>
-                <w:szCs w:val="18"/>
-              </w:rPr>
-              <w:t>bcfishpass</w:t>
-            </w:r>
-            <w:proofErr w:type="spellEnd"/>
+            <w:r>
+              <w:rPr>
+                <w:rFonts w:ascii="Tahoma" w:hAnsi="Tahoma" w:cs="Tahoma"/>
+                <w:sz w:val="18"/>
+                <w:szCs w:val="18"/>
+              </w:rPr>
+              <w:t>Fish Passage Maps</w:t>
+            </w:r>
           </w:p>
         </w:tc>
         <w:tc>
@@ -739,7 +657,7 @@
                 <w:sz w:val="18"/>
                 <w:szCs w:val="18"/>
               </w:rPr>
-              <w:t>https://github.com/smnorris/bcfishpass</w:t>
+              <w:t>https://hillcrestgeo.ca/outgoing/fishpassage/projects/</w:t>
             </w:r>
           </w:p>
         </w:tc>
@@ -761,116 +679,8 @@
                 <w:sz w:val="18"/>
                 <w:szCs w:val="18"/>
               </w:rPr>
-              <w:t>M</w:t>
-            </w:r>
-            <w:r>
-              <w:rPr>
-                <w:rFonts w:ascii="Tahoma" w:hAnsi="Tahoma" w:cs="Tahoma"/>
-                <w:sz w:val="18"/>
-                <w:szCs w:val="18"/>
-              </w:rPr>
-              <w:t>aintain an aquatic connectivity / fish passage database for British Columbia to</w:t>
-            </w:r>
-            <w:r>
-              <w:rPr>
-                <w:rFonts w:ascii="Tahoma" w:hAnsi="Tahoma" w:cs="Tahoma"/>
-                <w:sz w:val="18"/>
-                <w:szCs w:val="18"/>
-              </w:rPr>
-              <w:t xml:space="preserve"> </w:t>
-            </w:r>
-            <w:r>
-              <w:rPr>
-                <w:rFonts w:ascii="Tahoma" w:hAnsi="Tahoma" w:cs="Tahoma"/>
-                <w:sz w:val="18"/>
-                <w:szCs w:val="18"/>
-              </w:rPr>
-              <w:t>track known barriers to fish passage</w:t>
-            </w:r>
-            <w:r>
-              <w:rPr>
-                <w:rFonts w:ascii="Tahoma" w:hAnsi="Tahoma" w:cs="Tahoma"/>
-                <w:sz w:val="18"/>
-                <w:szCs w:val="18"/>
-              </w:rPr>
-              <w:t xml:space="preserve">, </w:t>
-            </w:r>
-            <w:r>
-              <w:rPr>
-                <w:rFonts w:ascii="Tahoma" w:hAnsi="Tahoma" w:cs="Tahoma"/>
-                <w:sz w:val="18"/>
-                <w:szCs w:val="18"/>
-              </w:rPr>
-              <w:t>model potential barriers to fish passage</w:t>
-            </w:r>
-            <w:r>
-              <w:rPr>
-                <w:rFonts w:ascii="Tahoma" w:hAnsi="Tahoma" w:cs="Tahoma"/>
-                <w:sz w:val="18"/>
-                <w:szCs w:val="18"/>
-              </w:rPr>
-              <w:t xml:space="preserve">, </w:t>
-            </w:r>
-            <w:r>
-              <w:rPr>
-                <w:rFonts w:ascii="Tahoma" w:hAnsi="Tahoma" w:cs="Tahoma"/>
-                <w:sz w:val="18"/>
-                <w:szCs w:val="18"/>
-              </w:rPr>
-              <w:t xml:space="preserve">model </w:t>
-            </w:r>
-            <w:proofErr w:type="spellStart"/>
-            <w:r>
-              <w:rPr>
-                <w:rFonts w:ascii="Tahoma" w:hAnsi="Tahoma" w:cs="Tahoma"/>
-                <w:sz w:val="18"/>
-                <w:szCs w:val="18"/>
-              </w:rPr>
-              <w:t>passability</w:t>
-            </w:r>
-            <w:proofErr w:type="spellEnd"/>
-            <w:r>
-              <w:rPr>
-                <w:rFonts w:ascii="Tahoma" w:hAnsi="Tahoma" w:cs="Tahoma"/>
-                <w:sz w:val="18"/>
-                <w:szCs w:val="18"/>
-              </w:rPr>
-              <w:t>/accessibility of streams based on species swimming ability</w:t>
-            </w:r>
-            <w:r>
-              <w:rPr>
-                <w:rFonts w:ascii="Tahoma" w:hAnsi="Tahoma" w:cs="Tahoma"/>
-                <w:sz w:val="18"/>
-                <w:szCs w:val="18"/>
-              </w:rPr>
-              <w:t xml:space="preserve">, </w:t>
-            </w:r>
-            <w:r>
-              <w:rPr>
-                <w:rFonts w:ascii="Tahoma" w:hAnsi="Tahoma" w:cs="Tahoma"/>
-                <w:sz w:val="18"/>
-                <w:szCs w:val="18"/>
-              </w:rPr>
-              <w:t>model streams with potential for spawning and rearing activity</w:t>
-            </w:r>
-            <w:r>
-              <w:rPr>
-                <w:rFonts w:ascii="Tahoma" w:hAnsi="Tahoma" w:cs="Tahoma"/>
-                <w:sz w:val="18"/>
-                <w:szCs w:val="18"/>
-              </w:rPr>
-              <w:t xml:space="preserve">, </w:t>
-            </w:r>
-            <w:proofErr w:type="spellStart"/>
-            <w:r>
-              <w:rPr>
-                <w:rFonts w:ascii="Tahoma" w:hAnsi="Tahoma" w:cs="Tahoma"/>
-                <w:sz w:val="18"/>
-                <w:szCs w:val="18"/>
-              </w:rPr>
-              <w:t>etc</w:t>
-            </w:r>
-            <w:proofErr w:type="spellEnd"/>
+              <w:t>Georeferenced maps for all Skeena watershed groups as well as the Parsnip River, Crooked, and Carp River watershed groups in the Peace Region.  Can be imported to phone or table for navigation real-time in Avenza Maps.</w:t>
+            </w:r>
           </w:p>
         </w:tc>
       </w:tr>
@@ -890,16 +700,14 @@
                 <w:szCs w:val="18"/>
               </w:rPr>
             </w:pPr>
-            <w:proofErr w:type="spellStart"/>
-            <w:r>
-              <w:rPr>
-                <w:rFonts w:ascii="Tahoma" w:hAnsi="Tahoma" w:cs="Tahoma"/>
-                <w:sz w:val="18"/>
-                <w:szCs w:val="18"/>
-              </w:rPr>
-              <w:t>fpr</w:t>
-            </w:r>
-            <w:proofErr w:type="spellEnd"/>
+            <w:r>
+              <w:rPr>
+                <w:rFonts w:ascii="Tahoma" w:hAnsi="Tahoma" w:cs="Tahoma"/>
+                <w:sz w:val="18"/>
+                <w:szCs w:val="18"/>
+              </w:rPr>
+              <w:t>bcfishpass</w:t>
+            </w:r>
           </w:p>
         </w:tc>
         <w:tc>
@@ -920,7 +728,7 @@
                 <w:sz w:val="18"/>
                 <w:szCs w:val="18"/>
               </w:rPr>
-              <w:t>https://github.com/NewGraphEnvironment/fpr</w:t>
+              <w:t>https://github.com/smnorris/bcfishpass</w:t>
             </w:r>
           </w:p>
         </w:tc>
@@ -942,7 +750,87 @@
                 <w:sz w:val="18"/>
                 <w:szCs w:val="18"/>
               </w:rPr>
-              <w:t>Package used for building interactive reports related to fish passage planning including fish passage assessments and habitat confirmation assessments at road-stream crossings</w:t>
+              <w:t>M</w:t>
+            </w:r>
+            <w:r>
+              <w:rPr>
+                <w:rFonts w:ascii="Tahoma" w:hAnsi="Tahoma" w:cs="Tahoma"/>
+                <w:sz w:val="18"/>
+                <w:szCs w:val="18"/>
+              </w:rPr>
+              <w:t>aintain an aquatic connectivity / fish passage database for British Columbia to</w:t>
+            </w:r>
+            <w:r>
+              <w:rPr>
+                <w:rFonts w:ascii="Tahoma" w:hAnsi="Tahoma" w:cs="Tahoma"/>
+                <w:sz w:val="18"/>
+                <w:szCs w:val="18"/>
+              </w:rPr>
+              <w:t xml:space="preserve"> </w:t>
+            </w:r>
+            <w:r>
+              <w:rPr>
+                <w:rFonts w:ascii="Tahoma" w:hAnsi="Tahoma" w:cs="Tahoma"/>
+                <w:sz w:val="18"/>
+                <w:szCs w:val="18"/>
+              </w:rPr>
+              <w:t>track known barriers to fish passage</w:t>
+            </w:r>
+            <w:r>
+              <w:rPr>
+                <w:rFonts w:ascii="Tahoma" w:hAnsi="Tahoma" w:cs="Tahoma"/>
+                <w:sz w:val="18"/>
+                <w:szCs w:val="18"/>
+              </w:rPr>
+              <w:t xml:space="preserve">, </w:t>
+            </w:r>
+            <w:r>
+              <w:rPr>
+                <w:rFonts w:ascii="Tahoma" w:hAnsi="Tahoma" w:cs="Tahoma"/>
+                <w:sz w:val="18"/>
+                <w:szCs w:val="18"/>
+              </w:rPr>
+              <w:t>model potential barriers to fish passage</w:t>
+            </w:r>
+            <w:r>
+              <w:rPr>
+                <w:rFonts w:ascii="Tahoma" w:hAnsi="Tahoma" w:cs="Tahoma"/>
+                <w:sz w:val="18"/>
+                <w:szCs w:val="18"/>
+              </w:rPr>
+              <w:t xml:space="preserve">, </w:t>
+            </w:r>
+            <w:r>
+              <w:rPr>
+                <w:rFonts w:ascii="Tahoma" w:hAnsi="Tahoma" w:cs="Tahoma"/>
+                <w:sz w:val="18"/>
+                <w:szCs w:val="18"/>
+              </w:rPr>
+              <w:t>model passability/accessibility of streams based on species swimming ability</w:t>
+            </w:r>
+            <w:r>
+              <w:rPr>
+                <w:rFonts w:ascii="Tahoma" w:hAnsi="Tahoma" w:cs="Tahoma"/>
+                <w:sz w:val="18"/>
+                <w:szCs w:val="18"/>
+              </w:rPr>
+              <w:t xml:space="preserve">, </w:t>
+            </w:r>
+            <w:r>
+              <w:rPr>
+                <w:rFonts w:ascii="Tahoma" w:hAnsi="Tahoma" w:cs="Tahoma"/>
+                <w:sz w:val="18"/>
+                <w:szCs w:val="18"/>
+              </w:rPr>
+              <w:t>model streams with potential for spawning and rearing activity</w:t>
+            </w:r>
+            <w:r>
+              <w:rPr>
+                <w:rFonts w:ascii="Tahoma" w:hAnsi="Tahoma" w:cs="Tahoma"/>
+                <w:sz w:val="18"/>
+                <w:szCs w:val="18"/>
+              </w:rPr>
+              <w:t>, etc</w:t>
             </w:r>
           </w:p>
         </w:tc>
@@ -969,6 +857,93 @@
                 <w:sz w:val="18"/>
                 <w:szCs w:val="18"/>
               </w:rPr>
+              <w:t>fpr</w:t>
+            </w:r>
+          </w:p>
+        </w:tc>
+        <w:tc>
+          <w:tcPr>
+            <w:tcW w:w="2718" w:type="dxa"/>
+          </w:tcPr>
+          <w:p>
+            <w:pPr>
+              <w:rPr>
+                <w:rFonts w:ascii="Tahoma" w:hAnsi="Tahoma" w:cs="Tahoma"/>
+                <w:sz w:val="18"/>
+                <w:szCs w:val="18"/>
+              </w:rPr>
+            </w:pPr>
+            <w:r>
+              <w:rPr>
+                <w:rFonts w:ascii="Tahoma" w:hAnsi="Tahoma" w:cs="Tahoma"/>
+                <w:sz w:val="18"/>
+                <w:szCs w:val="18"/>
+              </w:rPr>
+              <w:t>https://github.com/NewGraphEnvironment/fpr</w:t>
+            </w:r>
+          </w:p>
+        </w:tc>
+        <w:tc>
+          <w:tcPr>
+            <w:tcW w:w="8135" w:type="dxa"/>
+          </w:tcPr>
+          <w:p>
+            <w:pPr>
+              <w:rPr>
+                <w:rFonts w:ascii="Tahoma" w:hAnsi="Tahoma" w:cs="Tahoma"/>
+                <w:sz w:val="18"/>
+                <w:szCs w:val="18"/>
+              </w:rPr>
+            </w:pPr>
+            <w:r>
+              <w:rPr>
+                <w:rFonts w:ascii="Tahoma" w:hAnsi="Tahoma" w:cs="Tahoma"/>
+                <w:sz w:val="18"/>
+                <w:szCs w:val="18"/>
+              </w:rPr>
+              <w:t xml:space="preserve">Package used for </w:t>
+            </w:r>
+            <w:r>
+              <w:rPr>
+                <w:rFonts w:ascii="Tahoma" w:hAnsi="Tahoma" w:cs="Tahoma"/>
+                <w:sz w:val="18"/>
+                <w:szCs w:val="18"/>
+              </w:rPr>
+              <w:t xml:space="preserve">transforming raw data to </w:t>
+            </w:r>
+            <w:r>
+              <w:rPr>
+                <w:rFonts w:ascii="Tahoma" w:hAnsi="Tahoma" w:cs="Tahoma"/>
+                <w:sz w:val="18"/>
+                <w:szCs w:val="18"/>
+              </w:rPr>
+              <w:t>build interactive reports related to fish passage planning including fish passage assessments and habitat confirmation assessments at road-stream crossings</w:t>
+            </w:r>
+          </w:p>
+        </w:tc>
+      </w:tr>
+      <w:tr>
+        <w:trPr>
+          <w:cantSplit/>
+        </w:trPr>
+        <w:tc>
+          <w:tcPr>
+            <w:tcW w:w="2097" w:type="dxa"/>
+          </w:tcPr>
+          <w:p>
+            <w:pPr>
+              <w:rPr>
+                <w:rFonts w:ascii="Tahoma" w:hAnsi="Tahoma" w:cs="Tahoma"/>
+                <w:sz w:val="18"/>
+                <w:szCs w:val="18"/>
+              </w:rPr>
+            </w:pPr>
+            <w:r>
+              <w:rPr>
+                <w:rFonts w:ascii="Tahoma" w:hAnsi="Tahoma" w:cs="Tahoma"/>
+                <w:sz w:val="18"/>
+                <w:szCs w:val="18"/>
+              </w:rPr>
               <w:t>channel-width-21b</w:t>
             </w:r>
           </w:p>
@@ -1040,7 +1015,6 @@
               <w:t xml:space="preserve"> in </w:t>
             </w:r>
             <w:hyperlink r:id="rId7" w:history="1">
-              <w:proofErr w:type="spellStart"/>
               <w:r>
                 <w:rPr>
                   <w:rStyle w:val="Hyperlink"/>
@@ -1050,7 +1024,6 @@
                 </w:rPr>
                 <w:t>bcfishpass</w:t>
               </w:r>
-              <w:proofErr w:type="spellEnd"/>
             </w:hyperlink>
             <w:r>
               <w:rPr>
@@ -1137,69 +1110,15 @@
                 <w:sz w:val="18"/>
                 <w:szCs w:val="18"/>
               </w:rPr>
-              <w:t xml:space="preserve">standardized provincial </w:t>
-            </w:r>
-            <w:proofErr w:type="spellStart"/>
-            <w:r>
-              <w:rPr>
-                <w:rFonts w:ascii="Tahoma" w:hAnsi="Tahoma" w:cs="Tahoma"/>
-                <w:sz w:val="18"/>
-                <w:szCs w:val="18"/>
-              </w:rPr>
-              <w:t>dta</w:t>
-            </w:r>
-            <w:proofErr w:type="spellEnd"/>
-            <w:r>
-              <w:rPr>
-                <w:rFonts w:ascii="Tahoma" w:hAnsi="Tahoma" w:cs="Tahoma"/>
-                <w:sz w:val="18"/>
-                <w:szCs w:val="18"/>
-              </w:rPr>
-              <w:t xml:space="preserve"> collection templates. </w:t>
-            </w:r>
-            <w:proofErr w:type="gramStart"/>
-            <w:r>
-              <w:rPr>
-                <w:rFonts w:ascii="Tahoma" w:hAnsi="Tahoma" w:cs="Tahoma"/>
-                <w:sz w:val="18"/>
-                <w:szCs w:val="18"/>
-              </w:rPr>
-              <w:t>Open source</w:t>
-            </w:r>
-            <w:proofErr w:type="gramEnd"/>
-            <w:r>
-              <w:rPr>
-                <w:rFonts w:ascii="Tahoma" w:hAnsi="Tahoma" w:cs="Tahoma"/>
-                <w:sz w:val="18"/>
-                <w:szCs w:val="18"/>
-              </w:rPr>
-              <w:t xml:space="preserve"> software includes </w:t>
-            </w:r>
-            <w:r>
-              <w:rPr>
-                <w:rFonts w:ascii="Tahoma" w:hAnsi="Tahoma" w:cs="Tahoma"/>
-                <w:sz w:val="18"/>
-                <w:szCs w:val="18"/>
-              </w:rPr>
-              <w:t xml:space="preserve">R, </w:t>
-            </w:r>
-            <w:proofErr w:type="spellStart"/>
-            <w:r>
-              <w:rPr>
-                <w:rFonts w:ascii="Tahoma" w:hAnsi="Tahoma" w:cs="Tahoma"/>
-                <w:sz w:val="18"/>
-                <w:szCs w:val="18"/>
-              </w:rPr>
-              <w:t>postgresql</w:t>
-            </w:r>
-            <w:proofErr w:type="spellEnd"/>
-            <w:r>
-              <w:rPr>
-                <w:rFonts w:ascii="Tahoma" w:hAnsi="Tahoma" w:cs="Tahoma"/>
-                <w:sz w:val="18"/>
-                <w:szCs w:val="18"/>
-              </w:rPr>
-              <w:t>, QGIS and other</w:t>
+              <w:t xml:space="preserve">standardized provincial dta collection templates. Open source software includes </w:t>
+            </w:r>
+            <w:r>
+              <w:rPr>
+                <w:rFonts w:ascii="Tahoma" w:hAnsi="Tahoma" w:cs="Tahoma"/>
+                <w:sz w:val="18"/>
+                <w:szCs w:val="18"/>
+              </w:rPr>
+              <w:t>R, postgresql, QGIS and other</w:t>
             </w:r>
             <w:r>
               <w:rPr>
@@ -1228,23 +1147,13 @@
                 <w:szCs w:val="18"/>
               </w:rPr>
             </w:pPr>
-            <w:proofErr w:type="spellStart"/>
-            <w:r>
-              <w:rPr>
-                <w:rFonts w:ascii="Tahoma" w:hAnsi="Tahoma" w:cs="Tahoma"/>
-                <w:sz w:val="18"/>
-                <w:szCs w:val="18"/>
-              </w:rPr>
-              <w:t>fissr</w:t>
-            </w:r>
-            <w:proofErr w:type="spellEnd"/>
-            <w:r>
-              <w:rPr>
-                <w:rFonts w:ascii="Tahoma" w:hAnsi="Tahoma" w:cs="Tahoma"/>
-                <w:sz w:val="18"/>
-                <w:szCs w:val="18"/>
-              </w:rPr>
-              <w:t>-explore</w:t>
+            <w:r>
+              <w:rPr>
+                <w:rFonts w:ascii="Tahoma" w:hAnsi="Tahoma" w:cs="Tahoma"/>
+                <w:sz w:val="18"/>
+                <w:szCs w:val="18"/>
+              </w:rPr>
+              <w:t>fissr-explore</w:t>
             </w:r>
           </w:p>
         </w:tc>
@@ -1312,25 +1221,7 @@
                 <w:sz w:val="18"/>
                 <w:szCs w:val="18"/>
               </w:rPr>
-              <w:t xml:space="preserve"> </w:t>
-            </w:r>
-            <w:proofErr w:type="gramStart"/>
-            <w:r>
-              <w:rPr>
-                <w:rFonts w:ascii="Tahoma" w:hAnsi="Tahoma" w:cs="Tahoma"/>
-                <w:sz w:val="18"/>
-                <w:szCs w:val="18"/>
-              </w:rPr>
-              <w:t>evidence based</w:t>
-            </w:r>
-            <w:proofErr w:type="gramEnd"/>
-            <w:r>
-              <w:rPr>
-                <w:rFonts w:ascii="Tahoma" w:hAnsi="Tahoma" w:cs="Tahoma"/>
-                <w:sz w:val="18"/>
-                <w:szCs w:val="18"/>
-              </w:rPr>
-              <w:t xml:space="preserve"> approach to the parameters used to model the best habitat for individual fish species to help make decisions around where to invest in aquatic restoration activities</w:t>
+              <w:t xml:space="preserve"> evidence based approach to the parameters used to model the best habitat for individual fish species to help make decisions around where to invest in aquatic restoration activities</w:t>
             </w:r>
           </w:p>
         </w:tc>
@@ -1433,33 +1324,15 @@
                 <w:sz w:val="18"/>
                 <w:szCs w:val="18"/>
               </w:rPr>
-              <w:t xml:space="preserve"> (from province wide electrofishing dataset</w:t>
-            </w:r>
-            <w:proofErr w:type="gramStart"/>
-            <w:r>
-              <w:rPr>
-                <w:rFonts w:ascii="Tahoma" w:hAnsi="Tahoma" w:cs="Tahoma"/>
-                <w:sz w:val="18"/>
-                <w:szCs w:val="18"/>
-              </w:rPr>
-              <w:t xml:space="preserve">) </w:t>
-            </w:r>
-            <w:r>
-              <w:rPr>
-                <w:rFonts w:ascii="Tahoma" w:hAnsi="Tahoma" w:cs="Tahoma"/>
-                <w:sz w:val="18"/>
-                <w:szCs w:val="18"/>
-              </w:rPr>
-              <w:t>,</w:t>
-            </w:r>
-            <w:proofErr w:type="gramEnd"/>
-            <w:r>
-              <w:rPr>
-                <w:rFonts w:ascii="Tahoma" w:hAnsi="Tahoma" w:cs="Tahoma"/>
-                <w:sz w:val="18"/>
-                <w:szCs w:val="18"/>
-              </w:rPr>
-              <w:t xml:space="preserve"> channel width and gradient </w:t>
+              <w:t xml:space="preserve"> (from province wide electrofishing dataset) </w:t>
+            </w:r>
+            <w:r>
+              <w:rPr>
+                <w:rFonts w:ascii="Tahoma" w:hAnsi="Tahoma" w:cs="Tahoma"/>
+                <w:sz w:val="18"/>
+                <w:szCs w:val="18"/>
+              </w:rPr>
+              <w:t xml:space="preserve">, channel width and gradient </w:t>
             </w:r>
           </w:p>
         </w:tc>
@@ -1480,7 +1353,6 @@
                 <w:szCs w:val="18"/>
               </w:rPr>
             </w:pPr>
-            <w:proofErr w:type="spellStart"/>
             <w:r>
               <w:rPr>
                 <w:rFonts w:ascii="Tahoma" w:hAnsi="Tahoma" w:cs="Tahoma"/>
@@ -1489,7 +1361,6 @@
               </w:rPr>
               <w:t>Parsnip_Fish_Passage</w:t>
             </w:r>
-            <w:proofErr w:type="spellEnd"/>
           </w:p>
         </w:tc>
         <w:tc>
@@ -1559,6 +1430,7 @@
                 <w:sz w:val="18"/>
                 <w:szCs w:val="18"/>
               </w:rPr>
+              <w:lastRenderedPageBreak/>
               <w:t>fish_passage_parsnip_2021_reporting</w:t>
             </w:r>
           </w:p>
@@ -1606,7 +1478,6 @@
               <w:t xml:space="preserve">Interactive reporting for 2021 fish passage restoration planning activities in the Parsnip Watershed Group north of Prince George in the Peace Region. Includes interactive planning widgets and </w:t>
             </w:r>
             <w:hyperlink r:id="rId8" w:history="1">
-              <w:proofErr w:type="spellStart"/>
               <w:r>
                 <w:rPr>
                   <w:rStyle w:val="Hyperlink"/>
@@ -1616,7 +1487,6 @@
                 </w:rPr>
                 <w:t>webmapping</w:t>
               </w:r>
-              <w:proofErr w:type="spellEnd"/>
             </w:hyperlink>
             <w:r>
               <w:rPr>
@@ -1645,42 +1515,13 @@
                 <w:szCs w:val="18"/>
               </w:rPr>
             </w:pPr>
-            <w:proofErr w:type="spellStart"/>
-            <w:r>
-              <w:rPr>
-                <w:rFonts w:ascii="Tahoma" w:hAnsi="Tahoma" w:cs="Tahoma"/>
-                <w:sz w:val="18"/>
-                <w:szCs w:val="18"/>
-              </w:rPr>
-              <w:lastRenderedPageBreak/>
-              <w:t>Bulkley</w:t>
-            </w:r>
-            <w:proofErr w:type="spellEnd"/>
-            <w:r>
-              <w:rPr>
-                <w:rFonts w:ascii="Tahoma" w:hAnsi="Tahoma" w:cs="Tahoma"/>
-                <w:sz w:val="18"/>
-                <w:szCs w:val="18"/>
-              </w:rPr>
-              <w:t xml:space="preserve"> River and </w:t>
-            </w:r>
-            <w:proofErr w:type="spellStart"/>
-            <w:r>
-              <w:rPr>
-                <w:rFonts w:ascii="Tahoma" w:hAnsi="Tahoma" w:cs="Tahoma"/>
-                <w:sz w:val="18"/>
-                <w:szCs w:val="18"/>
-              </w:rPr>
-              <w:t>Morice</w:t>
-            </w:r>
-            <w:proofErr w:type="spellEnd"/>
-            <w:r>
-              <w:rPr>
-                <w:rFonts w:ascii="Tahoma" w:hAnsi="Tahoma" w:cs="Tahoma"/>
-                <w:sz w:val="18"/>
-                <w:szCs w:val="18"/>
-              </w:rPr>
-              <w:t xml:space="preserve"> River Watershed Groups Fish Passage Restoration Planning</w:t>
+            <w:r>
+              <w:rPr>
+                <w:rFonts w:ascii="Tahoma" w:hAnsi="Tahoma" w:cs="Tahoma"/>
+                <w:sz w:val="18"/>
+                <w:szCs w:val="18"/>
+              </w:rPr>
+              <w:t>Bulkley River and Morice River Watershed Groups Fish Passage Restoration Planning</w:t>
             </w:r>
             <w:r>
               <w:rPr>
@@ -1740,43 +1581,7 @@
                 <w:sz w:val="18"/>
                 <w:szCs w:val="18"/>
               </w:rPr>
-              <w:t xml:space="preserve">abitat confirmation assessments were conducted at 22 sites in the </w:t>
-            </w:r>
-            <w:proofErr w:type="spellStart"/>
-            <w:r>
-              <w:rPr>
-                <w:rFonts w:ascii="Tahoma" w:hAnsi="Tahoma" w:cs="Tahoma"/>
-                <w:sz w:val="18"/>
-                <w:szCs w:val="18"/>
-              </w:rPr>
-              <w:t>Bulkley</w:t>
-            </w:r>
-            <w:proofErr w:type="spellEnd"/>
-            <w:r>
-              <w:rPr>
-                <w:rFonts w:ascii="Tahoma" w:hAnsi="Tahoma" w:cs="Tahoma"/>
-                <w:sz w:val="18"/>
-                <w:szCs w:val="18"/>
-              </w:rPr>
-              <w:t xml:space="preserve"> River watershed group and one site in the </w:t>
-            </w:r>
-            <w:proofErr w:type="spellStart"/>
-            <w:r>
-              <w:rPr>
-                <w:rFonts w:ascii="Tahoma" w:hAnsi="Tahoma" w:cs="Tahoma"/>
-                <w:sz w:val="18"/>
-                <w:szCs w:val="18"/>
-              </w:rPr>
-              <w:t>Morice</w:t>
-            </w:r>
-            <w:proofErr w:type="spellEnd"/>
-            <w:r>
-              <w:rPr>
-                <w:rFonts w:ascii="Tahoma" w:hAnsi="Tahoma" w:cs="Tahoma"/>
-                <w:sz w:val="18"/>
-                <w:szCs w:val="18"/>
-              </w:rPr>
-              <w:t xml:space="preserve"> River watershed group.</w:t>
+              <w:t>abitat confirmation assessments were conducted at 22 sites in the Bulkley River watershed group and one site in the Morice River watershed group.</w:t>
             </w:r>
           </w:p>
         </w:tc>
@@ -1797,41 +1602,13 @@
                 <w:szCs w:val="18"/>
               </w:rPr>
             </w:pPr>
-            <w:proofErr w:type="spellStart"/>
-            <w:r>
-              <w:rPr>
-                <w:rFonts w:ascii="Tahoma" w:hAnsi="Tahoma" w:cs="Tahoma"/>
-                <w:sz w:val="18"/>
-                <w:szCs w:val="18"/>
-              </w:rPr>
-              <w:t>Bulkley</w:t>
-            </w:r>
-            <w:proofErr w:type="spellEnd"/>
-            <w:r>
-              <w:rPr>
-                <w:rFonts w:ascii="Tahoma" w:hAnsi="Tahoma" w:cs="Tahoma"/>
-                <w:sz w:val="18"/>
-                <w:szCs w:val="18"/>
-              </w:rPr>
-              <w:t xml:space="preserve"> River and </w:t>
-            </w:r>
-            <w:proofErr w:type="spellStart"/>
-            <w:r>
-              <w:rPr>
-                <w:rFonts w:ascii="Tahoma" w:hAnsi="Tahoma" w:cs="Tahoma"/>
-                <w:sz w:val="18"/>
-                <w:szCs w:val="18"/>
-              </w:rPr>
-              <w:t>Morice</w:t>
-            </w:r>
-            <w:proofErr w:type="spellEnd"/>
-            <w:r>
-              <w:rPr>
-                <w:rFonts w:ascii="Tahoma" w:hAnsi="Tahoma" w:cs="Tahoma"/>
-                <w:sz w:val="18"/>
-                <w:szCs w:val="18"/>
-              </w:rPr>
-              <w:t xml:space="preserve"> River Watershed Groups Fish Passage Restoration Planning 2021</w:t>
+            <w:r>
+              <w:rPr>
+                <w:rFonts w:ascii="Tahoma" w:hAnsi="Tahoma" w:cs="Tahoma"/>
+                <w:sz w:val="18"/>
+                <w:szCs w:val="18"/>
+              </w:rPr>
+              <w:t>Bulkley River and Morice River Watershed Groups Fish Passage Restoration Planning 2021</w:t>
             </w:r>
           </w:p>
         </w:tc>
@@ -1883,43 +1660,7 @@
                 <w:sz w:val="18"/>
                 <w:szCs w:val="18"/>
               </w:rPr>
-              <w:t xml:space="preserve">abitat confirmation assessments were conducted at 29 sites in the </w:t>
-            </w:r>
-            <w:proofErr w:type="spellStart"/>
-            <w:r>
-              <w:rPr>
-                <w:rFonts w:ascii="Tahoma" w:hAnsi="Tahoma" w:cs="Tahoma"/>
-                <w:sz w:val="18"/>
-                <w:szCs w:val="18"/>
-              </w:rPr>
-              <w:t>Bulkley</w:t>
-            </w:r>
-            <w:proofErr w:type="spellEnd"/>
-            <w:r>
-              <w:rPr>
-                <w:rFonts w:ascii="Tahoma" w:hAnsi="Tahoma" w:cs="Tahoma"/>
-                <w:sz w:val="18"/>
-                <w:szCs w:val="18"/>
-              </w:rPr>
-              <w:t xml:space="preserve"> River and </w:t>
-            </w:r>
-            <w:proofErr w:type="spellStart"/>
-            <w:r>
-              <w:rPr>
-                <w:rFonts w:ascii="Tahoma" w:hAnsi="Tahoma" w:cs="Tahoma"/>
-                <w:sz w:val="18"/>
-                <w:szCs w:val="18"/>
-              </w:rPr>
-              <w:t>Morice</w:t>
-            </w:r>
-            <w:proofErr w:type="spellEnd"/>
-            <w:r>
-              <w:rPr>
-                <w:rFonts w:ascii="Tahoma" w:hAnsi="Tahoma" w:cs="Tahoma"/>
-                <w:sz w:val="18"/>
-                <w:szCs w:val="18"/>
-              </w:rPr>
-              <w:t xml:space="preserve"> River watershed groups.</w:t>
+              <w:t>abitat confirmation assessments were conducted at 29 sites in the Bulkley River and Morice River watershed groups.</w:t>
             </w:r>
           </w:p>
         </w:tc>
@@ -1940,23 +1681,13 @@
                 <w:szCs w:val="18"/>
               </w:rPr>
             </w:pPr>
-            <w:proofErr w:type="spellStart"/>
-            <w:r>
-              <w:rPr>
-                <w:rFonts w:ascii="Tahoma" w:hAnsi="Tahoma" w:cs="Tahoma"/>
-                <w:sz w:val="18"/>
-                <w:szCs w:val="18"/>
-              </w:rPr>
-              <w:t>Bulkley</w:t>
-            </w:r>
-            <w:proofErr w:type="spellEnd"/>
-            <w:r>
-              <w:rPr>
-                <w:rFonts w:ascii="Tahoma" w:hAnsi="Tahoma" w:cs="Tahoma"/>
-                <w:sz w:val="18"/>
-                <w:szCs w:val="18"/>
-              </w:rPr>
-              <w:t xml:space="preserve"> River Watershed Group Fish Passage Restoration Planning 202</w:t>
+            <w:r>
+              <w:rPr>
+                <w:rFonts w:ascii="Tahoma" w:hAnsi="Tahoma" w:cs="Tahoma"/>
+                <w:sz w:val="18"/>
+                <w:szCs w:val="18"/>
+              </w:rPr>
+              <w:t>Bulkley River Watershed Group Fish Passage Restoration Planning 202</w:t>
             </w:r>
             <w:r>
               <w:rPr>
@@ -2048,25 +1779,7 @@
                 <w:sz w:val="18"/>
                 <w:szCs w:val="18"/>
               </w:rPr>
-              <w:t xml:space="preserve">in the </w:t>
-            </w:r>
-            <w:proofErr w:type="spellStart"/>
-            <w:r>
-              <w:rPr>
-                <w:rFonts w:ascii="Tahoma" w:hAnsi="Tahoma" w:cs="Tahoma"/>
-                <w:sz w:val="18"/>
-                <w:szCs w:val="18"/>
-              </w:rPr>
-              <w:t>Bulkley</w:t>
-            </w:r>
-            <w:proofErr w:type="spellEnd"/>
-            <w:r>
-              <w:rPr>
-                <w:rFonts w:ascii="Tahoma" w:hAnsi="Tahoma" w:cs="Tahoma"/>
-                <w:sz w:val="18"/>
-                <w:szCs w:val="18"/>
-              </w:rPr>
-              <w:t xml:space="preserve"> River watershed group.</w:t>
+              <w:t>in the Bulkley River watershed group.</w:t>
             </w:r>
           </w:p>
         </w:tc>
@@ -2195,7 +1908,6 @@
               </w:rPr>
               <w:t xml:space="preserve">in the </w:t>
             </w:r>
-            <w:proofErr w:type="spellStart"/>
             <w:r>
               <w:rPr>
                 <w:rFonts w:ascii="Tahoma" w:hAnsi="Tahoma" w:cs="Tahoma"/>
@@ -2204,7 +1916,6 @@
               </w:rPr>
               <w:t>Morice</w:t>
             </w:r>
-            <w:proofErr w:type="spellEnd"/>
             <w:r>
               <w:rPr>
                 <w:rFonts w:ascii="Tahoma" w:hAnsi="Tahoma" w:cs="Tahoma"/>
@@ -2219,25 +1930,7 @@
                 <w:sz w:val="18"/>
                 <w:szCs w:val="18"/>
               </w:rPr>
-              <w:t xml:space="preserve">, </w:t>
-            </w:r>
-            <w:proofErr w:type="spellStart"/>
-            <w:r>
-              <w:rPr>
-                <w:rFonts w:ascii="Tahoma" w:hAnsi="Tahoma" w:cs="Tahoma"/>
-                <w:sz w:val="18"/>
-                <w:szCs w:val="18"/>
-              </w:rPr>
-              <w:t>Zymoetz</w:t>
-            </w:r>
-            <w:proofErr w:type="spellEnd"/>
-            <w:r>
-              <w:rPr>
-                <w:rFonts w:ascii="Tahoma" w:hAnsi="Tahoma" w:cs="Tahoma"/>
-                <w:sz w:val="18"/>
-                <w:szCs w:val="18"/>
-              </w:rPr>
-              <w:t xml:space="preserve"> River and Kispiox River</w:t>
+              <w:t>, Zymoetz River and Kispiox River</w:t>
             </w:r>
             <w:r>
               <w:rPr>
@@ -2332,25 +2025,7 @@
                 <w:sz w:val="18"/>
                 <w:szCs w:val="18"/>
               </w:rPr>
-              <w:t xml:space="preserve">Leveraging other investments in the watershed by </w:t>
-            </w:r>
-            <w:proofErr w:type="spellStart"/>
-            <w:r>
-              <w:rPr>
-                <w:rFonts w:ascii="Tahoma" w:hAnsi="Tahoma" w:cs="Tahoma"/>
-                <w:sz w:val="18"/>
-                <w:szCs w:val="18"/>
-              </w:rPr>
-              <w:t>Morice</w:t>
-            </w:r>
-            <w:proofErr w:type="spellEnd"/>
-            <w:r>
-              <w:rPr>
-                <w:rFonts w:ascii="Tahoma" w:hAnsi="Tahoma" w:cs="Tahoma"/>
-                <w:sz w:val="18"/>
-                <w:szCs w:val="18"/>
-              </w:rPr>
-              <w:t xml:space="preserve"> Watershed Monitoring Trust (</w:t>
+              <w:t>Leveraging other investments in the watershed by Morice Watershed Monitoring Trust (</w:t>
             </w:r>
             <w:r>
               <w:rPr>
@@ -2422,25 +2097,7 @@
                 <w:sz w:val="18"/>
                 <w:szCs w:val="18"/>
               </w:rPr>
-              <w:t xml:space="preserve">in the Upper </w:t>
-            </w:r>
-            <w:proofErr w:type="spellStart"/>
-            <w:r>
-              <w:rPr>
-                <w:rFonts w:ascii="Tahoma" w:hAnsi="Tahoma" w:cs="Tahoma"/>
-                <w:sz w:val="18"/>
-                <w:szCs w:val="18"/>
-              </w:rPr>
-              <w:t>Bulkley</w:t>
-            </w:r>
-            <w:proofErr w:type="spellEnd"/>
-            <w:r>
-              <w:rPr>
-                <w:rFonts w:ascii="Tahoma" w:hAnsi="Tahoma" w:cs="Tahoma"/>
-                <w:sz w:val="18"/>
-                <w:szCs w:val="18"/>
-              </w:rPr>
-              <w:t xml:space="preserve"> Watershed</w:t>
+              <w:t>in the Upper Bulkley Watershed</w:t>
             </w:r>
             <w:r>
               <w:rPr>
@@ -2519,25 +2176,7 @@
                 <w:sz w:val="18"/>
                 <w:szCs w:val="18"/>
               </w:rPr>
-              <w:t xml:space="preserve">Leveraging other investments in the watershed by </w:t>
-            </w:r>
-            <w:proofErr w:type="spellStart"/>
-            <w:r>
-              <w:rPr>
-                <w:rFonts w:ascii="Tahoma" w:hAnsi="Tahoma" w:cs="Tahoma"/>
-                <w:sz w:val="18"/>
-                <w:szCs w:val="18"/>
-              </w:rPr>
-              <w:t>Morice</w:t>
-            </w:r>
-            <w:proofErr w:type="spellEnd"/>
-            <w:r>
-              <w:rPr>
-                <w:rFonts w:ascii="Tahoma" w:hAnsi="Tahoma" w:cs="Tahoma"/>
-                <w:sz w:val="18"/>
-                <w:szCs w:val="18"/>
-              </w:rPr>
-              <w:t xml:space="preserve"> Watershed Monitoring Trust (</w:t>
+              <w:t>Leveraging other investments in the watershed by Morice Watershed Monitoring Trust (</w:t>
             </w:r>
             <w:r>
               <w:rPr>
@@ -2706,25 +2345,7 @@
                 <w:sz w:val="18"/>
                 <w:szCs w:val="18"/>
               </w:rPr>
-              <w:t xml:space="preserve">the Upper </w:t>
-            </w:r>
-            <w:proofErr w:type="spellStart"/>
-            <w:r>
-              <w:rPr>
-                <w:rFonts w:ascii="Tahoma" w:hAnsi="Tahoma" w:cs="Tahoma"/>
-                <w:sz w:val="18"/>
-                <w:szCs w:val="18"/>
-              </w:rPr>
-              <w:t>Bulkley</w:t>
-            </w:r>
-            <w:proofErr w:type="spellEnd"/>
-            <w:r>
-              <w:rPr>
-                <w:rFonts w:ascii="Tahoma" w:hAnsi="Tahoma" w:cs="Tahoma"/>
-                <w:sz w:val="18"/>
-                <w:szCs w:val="18"/>
-              </w:rPr>
-              <w:t xml:space="preserve"> Watershed.</w:t>
+              <w:t>the Upper Bulkley Watershed.</w:t>
             </w:r>
           </w:p>
         </w:tc>

</xml_diff>

<commit_message>
v0.0.1 intial rough build draft for hctf timeline
</commit_message>
<xml_diff>
--- a/docs/Aquatic_restoration_and_fish_passage_resources_20230410.docx
+++ b/docs/Aquatic_restoration_and_fish_passage_resources_20230410.docx
@@ -136,6 +136,7 @@
                 <w:szCs w:val="18"/>
               </w:rPr>
             </w:pPr>
+            <w:proofErr w:type="spellStart"/>
             <w:r>
               <w:rPr>
                 <w:rFonts w:ascii="Tahoma" w:hAnsi="Tahoma" w:cs="Tahoma"/>
@@ -144,6 +145,7 @@
               </w:rPr>
               <w:t>bcdata</w:t>
             </w:r>
+            <w:proofErr w:type="spellEnd"/>
           </w:p>
         </w:tc>
         <w:tc>
@@ -204,7 +206,43 @@
                 <w:sz w:val="18"/>
                 <w:szCs w:val="18"/>
               </w:rPr>
-              <w:t>) and DEMs. Integrates with postgres databases using schema and table names identical to those of the province.</w:t>
+              <w:t xml:space="preserve">) and </w:t>
+            </w:r>
+            <w:proofErr w:type="spellStart"/>
+            <w:r>
+              <w:rPr>
+                <w:rFonts w:ascii="Tahoma" w:hAnsi="Tahoma" w:cs="Tahoma"/>
+                <w:sz w:val="18"/>
+                <w:szCs w:val="18"/>
+              </w:rPr>
+              <w:t>DEMs.</w:t>
+            </w:r>
+            <w:proofErr w:type="spellEnd"/>
+            <w:r>
+              <w:rPr>
+                <w:rFonts w:ascii="Tahoma" w:hAnsi="Tahoma" w:cs="Tahoma"/>
+                <w:sz w:val="18"/>
+                <w:szCs w:val="18"/>
+              </w:rPr>
+              <w:t xml:space="preserve"> Integrates with </w:t>
+            </w:r>
+            <w:proofErr w:type="spellStart"/>
+            <w:r>
+              <w:rPr>
+                <w:rFonts w:ascii="Tahoma" w:hAnsi="Tahoma" w:cs="Tahoma"/>
+                <w:sz w:val="18"/>
+                <w:szCs w:val="18"/>
+              </w:rPr>
+              <w:t>postgres</w:t>
+            </w:r>
+            <w:proofErr w:type="spellEnd"/>
+            <w:r>
+              <w:rPr>
+                <w:rFonts w:ascii="Tahoma" w:hAnsi="Tahoma" w:cs="Tahoma"/>
+                <w:sz w:val="18"/>
+                <w:szCs w:val="18"/>
+              </w:rPr>
+              <w:t xml:space="preserve"> databases using schema and table names identical to those of the province.</w:t>
             </w:r>
             <w:r>
               <w:rPr>
@@ -233,6 +271,7 @@
                 <w:szCs w:val="18"/>
               </w:rPr>
             </w:pPr>
+            <w:proofErr w:type="spellStart"/>
             <w:r>
               <w:rPr>
                 <w:rFonts w:ascii="Tahoma" w:hAnsi="Tahoma" w:cs="Tahoma"/>
@@ -241,6 +280,7 @@
               </w:rPr>
               <w:t>fwapg</w:t>
             </w:r>
+            <w:proofErr w:type="spellEnd"/>
           </w:p>
         </w:tc>
         <w:tc>
@@ -291,7 +331,25 @@
                 <w:sz w:val="18"/>
                 <w:szCs w:val="18"/>
               </w:rPr>
-              <w:t xml:space="preserve"> British Columbia's Freshwater Atlas (FWA) with PostgreSQL/PostGIS to</w:t>
+              <w:t xml:space="preserve"> British Columbia's Freshwater Atlas (FWA) with PostgreSQL/</w:t>
+            </w:r>
+            <w:proofErr w:type="spellStart"/>
+            <w:r>
+              <w:rPr>
+                <w:rFonts w:ascii="Tahoma" w:hAnsi="Tahoma" w:cs="Tahoma"/>
+                <w:sz w:val="18"/>
+                <w:szCs w:val="18"/>
+              </w:rPr>
+              <w:t>PostGIS</w:t>
+            </w:r>
+            <w:proofErr w:type="spellEnd"/>
+            <w:r>
+              <w:rPr>
+                <w:rFonts w:ascii="Tahoma" w:hAnsi="Tahoma" w:cs="Tahoma"/>
+                <w:sz w:val="18"/>
+                <w:szCs w:val="18"/>
+              </w:rPr>
+              <w:t xml:space="preserve"> to</w:t>
             </w:r>
             <w:r>
               <w:rPr>
@@ -368,6 +426,7 @@
                 <w:szCs w:val="18"/>
               </w:rPr>
             </w:pPr>
+            <w:proofErr w:type="spellStart"/>
             <w:r>
               <w:rPr>
                 <w:rFonts w:ascii="Tahoma" w:hAnsi="Tahoma" w:cs="Tahoma"/>
@@ -376,6 +435,7 @@
               </w:rPr>
               <w:t>bcfishobs</w:t>
             </w:r>
+            <w:proofErr w:type="spellEnd"/>
           </w:p>
         </w:tc>
         <w:tc>
@@ -479,6 +539,7 @@
                 <w:szCs w:val="18"/>
               </w:rPr>
             </w:pPr>
+            <w:proofErr w:type="spellStart"/>
             <w:r>
               <w:rPr>
                 <w:rFonts w:ascii="Tahoma" w:hAnsi="Tahoma" w:cs="Tahoma"/>
@@ -487,6 +548,7 @@
               </w:rPr>
               <w:t>roadintegrator</w:t>
             </w:r>
+            <w:proofErr w:type="spellEnd"/>
           </w:p>
         </w:tc>
         <w:tc>
@@ -558,6 +620,7 @@
                 <w:szCs w:val="18"/>
               </w:rPr>
             </w:pPr>
+            <w:proofErr w:type="spellStart"/>
             <w:r>
               <w:rPr>
                 <w:rFonts w:ascii="Tahoma" w:hAnsi="Tahoma" w:cs="Tahoma"/>
@@ -566,6 +629,7 @@
               </w:rPr>
               <w:t>designatedlands</w:t>
             </w:r>
+            <w:proofErr w:type="spellEnd"/>
           </w:p>
         </w:tc>
         <w:tc>
@@ -679,7 +743,25 @@
                 <w:sz w:val="18"/>
                 <w:szCs w:val="18"/>
               </w:rPr>
-              <w:t>Georeferenced maps for all Skeena watershed groups as well as the Parsnip River, Crooked, and Carp River watershed groups in the Peace Region.  Can be imported to phone or table for navigation real-time in Avenza Maps.</w:t>
+              <w:t xml:space="preserve">Georeferenced maps for all Skeena watershed groups as well as the Parsnip River, Crooked, and Carp River watershed groups in the Peace Region.  Can be imported to phone or table for navigation real-time in </w:t>
+            </w:r>
+            <w:proofErr w:type="spellStart"/>
+            <w:r>
+              <w:rPr>
+                <w:rFonts w:ascii="Tahoma" w:hAnsi="Tahoma" w:cs="Tahoma"/>
+                <w:sz w:val="18"/>
+                <w:szCs w:val="18"/>
+              </w:rPr>
+              <w:t>Avenza</w:t>
+            </w:r>
+            <w:proofErr w:type="spellEnd"/>
+            <w:r>
+              <w:rPr>
+                <w:rFonts w:ascii="Tahoma" w:hAnsi="Tahoma" w:cs="Tahoma"/>
+                <w:sz w:val="18"/>
+                <w:szCs w:val="18"/>
+              </w:rPr>
+              <w:t xml:space="preserve"> Maps.</w:t>
             </w:r>
           </w:p>
         </w:tc>
@@ -700,6 +782,7 @@
                 <w:szCs w:val="18"/>
               </w:rPr>
             </w:pPr>
+            <w:proofErr w:type="spellStart"/>
             <w:r>
               <w:rPr>
                 <w:rFonts w:ascii="Tahoma" w:hAnsi="Tahoma" w:cs="Tahoma"/>
@@ -708,6 +791,7 @@
               </w:rPr>
               <w:t>bcfishpass</w:t>
             </w:r>
+            <w:proofErr w:type="spellEnd"/>
           </w:p>
         </w:tc>
         <w:tc>
@@ -806,7 +890,25 @@
                 <w:sz w:val="18"/>
                 <w:szCs w:val="18"/>
               </w:rPr>
-              <w:t>model passability/accessibility of streams based on species swimming ability</w:t>
+              <w:t xml:space="preserve">model </w:t>
+            </w:r>
+            <w:proofErr w:type="spellStart"/>
+            <w:r>
+              <w:rPr>
+                <w:rFonts w:ascii="Tahoma" w:hAnsi="Tahoma" w:cs="Tahoma"/>
+                <w:sz w:val="18"/>
+                <w:szCs w:val="18"/>
+              </w:rPr>
+              <w:t>passability</w:t>
+            </w:r>
+            <w:proofErr w:type="spellEnd"/>
+            <w:r>
+              <w:rPr>
+                <w:rFonts w:ascii="Tahoma" w:hAnsi="Tahoma" w:cs="Tahoma"/>
+                <w:sz w:val="18"/>
+                <w:szCs w:val="18"/>
+              </w:rPr>
+              <w:t>/accessibility of streams based on species swimming ability</w:t>
             </w:r>
             <w:r>
               <w:rPr>
@@ -830,8 +932,18 @@
                 <w:sz w:val="18"/>
                 <w:szCs w:val="18"/>
               </w:rPr>
-              <w:t>, etc</w:t>
-            </w:r>
+              <w:t xml:space="preserve">, </w:t>
+            </w:r>
+            <w:proofErr w:type="spellStart"/>
+            <w:r>
+              <w:rPr>
+                <w:rFonts w:ascii="Tahoma" w:hAnsi="Tahoma" w:cs="Tahoma"/>
+                <w:sz w:val="18"/>
+                <w:szCs w:val="18"/>
+              </w:rPr>
+              <w:t>etc</w:t>
+            </w:r>
+            <w:proofErr w:type="spellEnd"/>
           </w:p>
         </w:tc>
       </w:tr>
@@ -851,6 +963,7 @@
                 <w:szCs w:val="18"/>
               </w:rPr>
             </w:pPr>
+            <w:proofErr w:type="spellStart"/>
             <w:r>
               <w:rPr>
                 <w:rFonts w:ascii="Tahoma" w:hAnsi="Tahoma" w:cs="Tahoma"/>
@@ -859,6 +972,7 @@
               </w:rPr>
               <w:t>fpr</w:t>
             </w:r>
+            <w:proofErr w:type="spellEnd"/>
           </w:p>
         </w:tc>
         <w:tc>
@@ -1015,6 +1129,7 @@
               <w:t xml:space="preserve"> in </w:t>
             </w:r>
             <w:hyperlink r:id="rId7" w:history="1">
+              <w:proofErr w:type="spellStart"/>
               <w:r>
                 <w:rPr>
                   <w:rStyle w:val="Hyperlink"/>
@@ -1024,6 +1139,7 @@
                 </w:rPr>
                 <w:t>bcfishpass</w:t>
               </w:r>
+              <w:proofErr w:type="spellEnd"/>
             </w:hyperlink>
             <w:r>
               <w:rPr>
@@ -1110,15 +1226,69 @@
                 <w:sz w:val="18"/>
                 <w:szCs w:val="18"/>
               </w:rPr>
-              <w:t xml:space="preserve">standardized provincial dta collection templates. Open source software includes </w:t>
-            </w:r>
-            <w:r>
-              <w:rPr>
-                <w:rFonts w:ascii="Tahoma" w:hAnsi="Tahoma" w:cs="Tahoma"/>
-                <w:sz w:val="18"/>
-                <w:szCs w:val="18"/>
-              </w:rPr>
-              <w:t>R, postgresql, QGIS and other</w:t>
+              <w:t xml:space="preserve">standardized provincial </w:t>
+            </w:r>
+            <w:proofErr w:type="spellStart"/>
+            <w:r>
+              <w:rPr>
+                <w:rFonts w:ascii="Tahoma" w:hAnsi="Tahoma" w:cs="Tahoma"/>
+                <w:sz w:val="18"/>
+                <w:szCs w:val="18"/>
+              </w:rPr>
+              <w:t>dta</w:t>
+            </w:r>
+            <w:proofErr w:type="spellEnd"/>
+            <w:r>
+              <w:rPr>
+                <w:rFonts w:ascii="Tahoma" w:hAnsi="Tahoma" w:cs="Tahoma"/>
+                <w:sz w:val="18"/>
+                <w:szCs w:val="18"/>
+              </w:rPr>
+              <w:t xml:space="preserve"> collection templates. </w:t>
+            </w:r>
+            <w:proofErr w:type="gramStart"/>
+            <w:r>
+              <w:rPr>
+                <w:rFonts w:ascii="Tahoma" w:hAnsi="Tahoma" w:cs="Tahoma"/>
+                <w:sz w:val="18"/>
+                <w:szCs w:val="18"/>
+              </w:rPr>
+              <w:t>Open source</w:t>
+            </w:r>
+            <w:proofErr w:type="gramEnd"/>
+            <w:r>
+              <w:rPr>
+                <w:rFonts w:ascii="Tahoma" w:hAnsi="Tahoma" w:cs="Tahoma"/>
+                <w:sz w:val="18"/>
+                <w:szCs w:val="18"/>
+              </w:rPr>
+              <w:t xml:space="preserve"> software includes </w:t>
+            </w:r>
+            <w:r>
+              <w:rPr>
+                <w:rFonts w:ascii="Tahoma" w:hAnsi="Tahoma" w:cs="Tahoma"/>
+                <w:sz w:val="18"/>
+                <w:szCs w:val="18"/>
+              </w:rPr>
+              <w:t xml:space="preserve">R, </w:t>
+            </w:r>
+            <w:proofErr w:type="spellStart"/>
+            <w:r>
+              <w:rPr>
+                <w:rFonts w:ascii="Tahoma" w:hAnsi="Tahoma" w:cs="Tahoma"/>
+                <w:sz w:val="18"/>
+                <w:szCs w:val="18"/>
+              </w:rPr>
+              <w:t>postgresql</w:t>
+            </w:r>
+            <w:proofErr w:type="spellEnd"/>
+            <w:r>
+              <w:rPr>
+                <w:rFonts w:ascii="Tahoma" w:hAnsi="Tahoma" w:cs="Tahoma"/>
+                <w:sz w:val="18"/>
+                <w:szCs w:val="18"/>
+              </w:rPr>
+              <w:t>, QGIS and other</w:t>
             </w:r>
             <w:r>
               <w:rPr>
@@ -1147,13 +1317,23 @@
                 <w:szCs w:val="18"/>
               </w:rPr>
             </w:pPr>
-            <w:r>
-              <w:rPr>
-                <w:rFonts w:ascii="Tahoma" w:hAnsi="Tahoma" w:cs="Tahoma"/>
-                <w:sz w:val="18"/>
-                <w:szCs w:val="18"/>
-              </w:rPr>
-              <w:t>fissr-explore</w:t>
+            <w:proofErr w:type="spellStart"/>
+            <w:r>
+              <w:rPr>
+                <w:rFonts w:ascii="Tahoma" w:hAnsi="Tahoma" w:cs="Tahoma"/>
+                <w:sz w:val="18"/>
+                <w:szCs w:val="18"/>
+              </w:rPr>
+              <w:t>fissr</w:t>
+            </w:r>
+            <w:proofErr w:type="spellEnd"/>
+            <w:r>
+              <w:rPr>
+                <w:rFonts w:ascii="Tahoma" w:hAnsi="Tahoma" w:cs="Tahoma"/>
+                <w:sz w:val="18"/>
+                <w:szCs w:val="18"/>
+              </w:rPr>
+              <w:t>-explore</w:t>
             </w:r>
           </w:p>
         </w:tc>
@@ -1221,7 +1401,25 @@
                 <w:sz w:val="18"/>
                 <w:szCs w:val="18"/>
               </w:rPr>
-              <w:t xml:space="preserve"> evidence based approach to the parameters used to model the best habitat for individual fish species to help make decisions around where to invest in aquatic restoration activities</w:t>
+              <w:t xml:space="preserve"> </w:t>
+            </w:r>
+            <w:proofErr w:type="gramStart"/>
+            <w:r>
+              <w:rPr>
+                <w:rFonts w:ascii="Tahoma" w:hAnsi="Tahoma" w:cs="Tahoma"/>
+                <w:sz w:val="18"/>
+                <w:szCs w:val="18"/>
+              </w:rPr>
+              <w:t>evidence based</w:t>
+            </w:r>
+            <w:proofErr w:type="gramEnd"/>
+            <w:r>
+              <w:rPr>
+                <w:rFonts w:ascii="Tahoma" w:hAnsi="Tahoma" w:cs="Tahoma"/>
+                <w:sz w:val="18"/>
+                <w:szCs w:val="18"/>
+              </w:rPr>
+              <w:t xml:space="preserve"> approach to the parameters used to model the best habitat for individual fish species to help make decisions around where to invest in aquatic restoration activities</w:t>
             </w:r>
           </w:p>
         </w:tc>
@@ -1324,15 +1522,33 @@
                 <w:sz w:val="18"/>
                 <w:szCs w:val="18"/>
               </w:rPr>
-              <w:t xml:space="preserve"> (from province wide electrofishing dataset) </w:t>
-            </w:r>
-            <w:r>
-              <w:rPr>
-                <w:rFonts w:ascii="Tahoma" w:hAnsi="Tahoma" w:cs="Tahoma"/>
-                <w:sz w:val="18"/>
-                <w:szCs w:val="18"/>
-              </w:rPr>
-              <w:t xml:space="preserve">, channel width and gradient </w:t>
+              <w:t xml:space="preserve"> (from province wide electrofishing dataset</w:t>
+            </w:r>
+            <w:proofErr w:type="gramStart"/>
+            <w:r>
+              <w:rPr>
+                <w:rFonts w:ascii="Tahoma" w:hAnsi="Tahoma" w:cs="Tahoma"/>
+                <w:sz w:val="18"/>
+                <w:szCs w:val="18"/>
+              </w:rPr>
+              <w:t xml:space="preserve">) </w:t>
+            </w:r>
+            <w:r>
+              <w:rPr>
+                <w:rFonts w:ascii="Tahoma" w:hAnsi="Tahoma" w:cs="Tahoma"/>
+                <w:sz w:val="18"/>
+                <w:szCs w:val="18"/>
+              </w:rPr>
+              <w:t>,</w:t>
+            </w:r>
+            <w:proofErr w:type="gramEnd"/>
+            <w:r>
+              <w:rPr>
+                <w:rFonts w:ascii="Tahoma" w:hAnsi="Tahoma" w:cs="Tahoma"/>
+                <w:sz w:val="18"/>
+                <w:szCs w:val="18"/>
+              </w:rPr>
+              <w:t xml:space="preserve"> channel width and gradient </w:t>
             </w:r>
           </w:p>
         </w:tc>
@@ -1353,6 +1569,7 @@
                 <w:szCs w:val="18"/>
               </w:rPr>
             </w:pPr>
+            <w:proofErr w:type="spellStart"/>
             <w:r>
               <w:rPr>
                 <w:rFonts w:ascii="Tahoma" w:hAnsi="Tahoma" w:cs="Tahoma"/>
@@ -1361,6 +1578,7 @@
               </w:rPr>
               <w:t>Parsnip_Fish_Passage</w:t>
             </w:r>
+            <w:proofErr w:type="spellEnd"/>
           </w:p>
         </w:tc>
         <w:tc>
@@ -1478,6 +1696,7 @@
               <w:t xml:space="preserve">Interactive reporting for 2021 fish passage restoration planning activities in the Parsnip Watershed Group north of Prince George in the Peace Region. Includes interactive planning widgets and </w:t>
             </w:r>
             <w:hyperlink r:id="rId8" w:history="1">
+              <w:proofErr w:type="spellStart"/>
               <w:r>
                 <w:rPr>
                   <w:rStyle w:val="Hyperlink"/>
@@ -1487,6 +1706,7 @@
                 </w:rPr>
                 <w:t>webmapping</w:t>
               </w:r>
+              <w:proofErr w:type="spellEnd"/>
             </w:hyperlink>
             <w:r>
               <w:rPr>
@@ -1515,13 +1735,41 @@
                 <w:szCs w:val="18"/>
               </w:rPr>
             </w:pPr>
-            <w:r>
-              <w:rPr>
-                <w:rFonts w:ascii="Tahoma" w:hAnsi="Tahoma" w:cs="Tahoma"/>
-                <w:sz w:val="18"/>
-                <w:szCs w:val="18"/>
-              </w:rPr>
-              <w:t>Bulkley River and Morice River Watershed Groups Fish Passage Restoration Planning</w:t>
+            <w:proofErr w:type="spellStart"/>
+            <w:r>
+              <w:rPr>
+                <w:rFonts w:ascii="Tahoma" w:hAnsi="Tahoma" w:cs="Tahoma"/>
+                <w:sz w:val="18"/>
+                <w:szCs w:val="18"/>
+              </w:rPr>
+              <w:t>Bulkley</w:t>
+            </w:r>
+            <w:proofErr w:type="spellEnd"/>
+            <w:r>
+              <w:rPr>
+                <w:rFonts w:ascii="Tahoma" w:hAnsi="Tahoma" w:cs="Tahoma"/>
+                <w:sz w:val="18"/>
+                <w:szCs w:val="18"/>
+              </w:rPr>
+              <w:t xml:space="preserve"> River and </w:t>
+            </w:r>
+            <w:proofErr w:type="spellStart"/>
+            <w:r>
+              <w:rPr>
+                <w:rFonts w:ascii="Tahoma" w:hAnsi="Tahoma" w:cs="Tahoma"/>
+                <w:sz w:val="18"/>
+                <w:szCs w:val="18"/>
+              </w:rPr>
+              <w:t>Morice</w:t>
+            </w:r>
+            <w:proofErr w:type="spellEnd"/>
+            <w:r>
+              <w:rPr>
+                <w:rFonts w:ascii="Tahoma" w:hAnsi="Tahoma" w:cs="Tahoma"/>
+                <w:sz w:val="18"/>
+                <w:szCs w:val="18"/>
+              </w:rPr>
+              <w:t xml:space="preserve"> River Watershed Groups Fish Passage Restoration Planning</w:t>
             </w:r>
             <w:r>
               <w:rPr>
@@ -1581,7 +1829,43 @@
                 <w:sz w:val="18"/>
                 <w:szCs w:val="18"/>
               </w:rPr>
-              <w:t>abitat confirmation assessments were conducted at 22 sites in the Bulkley River watershed group and one site in the Morice River watershed group.</w:t>
+              <w:t xml:space="preserve">abitat confirmation assessments were conducted at 22 sites in the </w:t>
+            </w:r>
+            <w:proofErr w:type="spellStart"/>
+            <w:r>
+              <w:rPr>
+                <w:rFonts w:ascii="Tahoma" w:hAnsi="Tahoma" w:cs="Tahoma"/>
+                <w:sz w:val="18"/>
+                <w:szCs w:val="18"/>
+              </w:rPr>
+              <w:t>Bulkley</w:t>
+            </w:r>
+            <w:proofErr w:type="spellEnd"/>
+            <w:r>
+              <w:rPr>
+                <w:rFonts w:ascii="Tahoma" w:hAnsi="Tahoma" w:cs="Tahoma"/>
+                <w:sz w:val="18"/>
+                <w:szCs w:val="18"/>
+              </w:rPr>
+              <w:t xml:space="preserve"> River watershed group and one site in the </w:t>
+            </w:r>
+            <w:proofErr w:type="spellStart"/>
+            <w:r>
+              <w:rPr>
+                <w:rFonts w:ascii="Tahoma" w:hAnsi="Tahoma" w:cs="Tahoma"/>
+                <w:sz w:val="18"/>
+                <w:szCs w:val="18"/>
+              </w:rPr>
+              <w:t>Morice</w:t>
+            </w:r>
+            <w:proofErr w:type="spellEnd"/>
+            <w:r>
+              <w:rPr>
+                <w:rFonts w:ascii="Tahoma" w:hAnsi="Tahoma" w:cs="Tahoma"/>
+                <w:sz w:val="18"/>
+                <w:szCs w:val="18"/>
+              </w:rPr>
+              <w:t xml:space="preserve"> River watershed group.</w:t>
             </w:r>
           </w:p>
         </w:tc>
@@ -1602,13 +1886,41 @@
                 <w:szCs w:val="18"/>
               </w:rPr>
             </w:pPr>
-            <w:r>
-              <w:rPr>
-                <w:rFonts w:ascii="Tahoma" w:hAnsi="Tahoma" w:cs="Tahoma"/>
-                <w:sz w:val="18"/>
-                <w:szCs w:val="18"/>
-              </w:rPr>
-              <w:t>Bulkley River and Morice River Watershed Groups Fish Passage Restoration Planning 2021</w:t>
+            <w:proofErr w:type="spellStart"/>
+            <w:r>
+              <w:rPr>
+                <w:rFonts w:ascii="Tahoma" w:hAnsi="Tahoma" w:cs="Tahoma"/>
+                <w:sz w:val="18"/>
+                <w:szCs w:val="18"/>
+              </w:rPr>
+              <w:t>Bulkley</w:t>
+            </w:r>
+            <w:proofErr w:type="spellEnd"/>
+            <w:r>
+              <w:rPr>
+                <w:rFonts w:ascii="Tahoma" w:hAnsi="Tahoma" w:cs="Tahoma"/>
+                <w:sz w:val="18"/>
+                <w:szCs w:val="18"/>
+              </w:rPr>
+              <w:t xml:space="preserve"> River and </w:t>
+            </w:r>
+            <w:proofErr w:type="spellStart"/>
+            <w:r>
+              <w:rPr>
+                <w:rFonts w:ascii="Tahoma" w:hAnsi="Tahoma" w:cs="Tahoma"/>
+                <w:sz w:val="18"/>
+                <w:szCs w:val="18"/>
+              </w:rPr>
+              <w:t>Morice</w:t>
+            </w:r>
+            <w:proofErr w:type="spellEnd"/>
+            <w:r>
+              <w:rPr>
+                <w:rFonts w:ascii="Tahoma" w:hAnsi="Tahoma" w:cs="Tahoma"/>
+                <w:sz w:val="18"/>
+                <w:szCs w:val="18"/>
+              </w:rPr>
+              <w:t xml:space="preserve"> River Watershed Groups Fish Passage Restoration Planning 2021</w:t>
             </w:r>
           </w:p>
         </w:tc>
@@ -1660,7 +1972,43 @@
                 <w:sz w:val="18"/>
                 <w:szCs w:val="18"/>
               </w:rPr>
-              <w:t>abitat confirmation assessments were conducted at 29 sites in the Bulkley River and Morice River watershed groups.</w:t>
+              <w:t xml:space="preserve">abitat confirmation assessments were conducted at 29 sites in the </w:t>
+            </w:r>
+            <w:proofErr w:type="spellStart"/>
+            <w:r>
+              <w:rPr>
+                <w:rFonts w:ascii="Tahoma" w:hAnsi="Tahoma" w:cs="Tahoma"/>
+                <w:sz w:val="18"/>
+                <w:szCs w:val="18"/>
+              </w:rPr>
+              <w:t>Bulkley</w:t>
+            </w:r>
+            <w:proofErr w:type="spellEnd"/>
+            <w:r>
+              <w:rPr>
+                <w:rFonts w:ascii="Tahoma" w:hAnsi="Tahoma" w:cs="Tahoma"/>
+                <w:sz w:val="18"/>
+                <w:szCs w:val="18"/>
+              </w:rPr>
+              <w:t xml:space="preserve"> River and </w:t>
+            </w:r>
+            <w:proofErr w:type="spellStart"/>
+            <w:r>
+              <w:rPr>
+                <w:rFonts w:ascii="Tahoma" w:hAnsi="Tahoma" w:cs="Tahoma"/>
+                <w:sz w:val="18"/>
+                <w:szCs w:val="18"/>
+              </w:rPr>
+              <w:t>Morice</w:t>
+            </w:r>
+            <w:proofErr w:type="spellEnd"/>
+            <w:r>
+              <w:rPr>
+                <w:rFonts w:ascii="Tahoma" w:hAnsi="Tahoma" w:cs="Tahoma"/>
+                <w:sz w:val="18"/>
+                <w:szCs w:val="18"/>
+              </w:rPr>
+              <w:t xml:space="preserve"> River watershed groups.</w:t>
             </w:r>
           </w:p>
         </w:tc>
@@ -1681,13 +2029,23 @@
                 <w:szCs w:val="18"/>
               </w:rPr>
             </w:pPr>
-            <w:r>
-              <w:rPr>
-                <w:rFonts w:ascii="Tahoma" w:hAnsi="Tahoma" w:cs="Tahoma"/>
-                <w:sz w:val="18"/>
-                <w:szCs w:val="18"/>
-              </w:rPr>
-              <w:t>Bulkley River Watershed Group Fish Passage Restoration Planning 202</w:t>
+            <w:proofErr w:type="spellStart"/>
+            <w:r>
+              <w:rPr>
+                <w:rFonts w:ascii="Tahoma" w:hAnsi="Tahoma" w:cs="Tahoma"/>
+                <w:sz w:val="18"/>
+                <w:szCs w:val="18"/>
+              </w:rPr>
+              <w:t>Bulkley</w:t>
+            </w:r>
+            <w:proofErr w:type="spellEnd"/>
+            <w:r>
+              <w:rPr>
+                <w:rFonts w:ascii="Tahoma" w:hAnsi="Tahoma" w:cs="Tahoma"/>
+                <w:sz w:val="18"/>
+                <w:szCs w:val="18"/>
+              </w:rPr>
+              <w:t xml:space="preserve"> River Watershed Group Fish Passage Restoration Planning 202</w:t>
             </w:r>
             <w:r>
               <w:rPr>
@@ -1779,7 +2137,25 @@
                 <w:sz w:val="18"/>
                 <w:szCs w:val="18"/>
               </w:rPr>
-              <w:t>in the Bulkley River watershed group.</w:t>
+              <w:t xml:space="preserve">in the </w:t>
+            </w:r>
+            <w:proofErr w:type="spellStart"/>
+            <w:r>
+              <w:rPr>
+                <w:rFonts w:ascii="Tahoma" w:hAnsi="Tahoma" w:cs="Tahoma"/>
+                <w:sz w:val="18"/>
+                <w:szCs w:val="18"/>
+              </w:rPr>
+              <w:t>Bulkley</w:t>
+            </w:r>
+            <w:proofErr w:type="spellEnd"/>
+            <w:r>
+              <w:rPr>
+                <w:rFonts w:ascii="Tahoma" w:hAnsi="Tahoma" w:cs="Tahoma"/>
+                <w:sz w:val="18"/>
+                <w:szCs w:val="18"/>
+              </w:rPr>
+              <w:t xml:space="preserve"> River watershed group.</w:t>
             </w:r>
           </w:p>
         </w:tc>
@@ -1882,32 +2258,17 @@
                 <w:sz w:val="18"/>
                 <w:szCs w:val="18"/>
               </w:rPr>
-              <w:t>8</w:t>
-            </w:r>
-            <w:r>
-              <w:rPr>
-                <w:rFonts w:ascii="Tahoma" w:hAnsi="Tahoma" w:cs="Tahoma"/>
-                <w:sz w:val="18"/>
-                <w:szCs w:val="18"/>
-              </w:rPr>
-              <w:t xml:space="preserve"> sites </w:t>
-            </w:r>
-            <w:r>
-              <w:rPr>
-                <w:rFonts w:ascii="Tahoma" w:hAnsi="Tahoma" w:cs="Tahoma"/>
-                <w:sz w:val="18"/>
-                <w:szCs w:val="18"/>
-              </w:rPr>
-              <w:t xml:space="preserve">and one dam </w:t>
-            </w:r>
-            <w:r>
-              <w:rPr>
-                <w:rFonts w:ascii="Tahoma" w:hAnsi="Tahoma" w:cs="Tahoma"/>
-                <w:sz w:val="18"/>
-                <w:szCs w:val="18"/>
-              </w:rPr>
-              <w:t xml:space="preserve">in the </w:t>
-            </w:r>
+              <w:t>11</w:t>
+            </w:r>
+            <w:r>
+              <w:rPr>
+                <w:rFonts w:ascii="Tahoma" w:hAnsi="Tahoma" w:cs="Tahoma"/>
+                <w:sz w:val="18"/>
+                <w:szCs w:val="18"/>
+              </w:rPr>
+              <w:t xml:space="preserve"> sites in the </w:t>
+            </w:r>
+            <w:proofErr w:type="spellStart"/>
             <w:r>
               <w:rPr>
                 <w:rFonts w:ascii="Tahoma" w:hAnsi="Tahoma" w:cs="Tahoma"/>
@@ -1916,6 +2277,7 @@
               </w:rPr>
               <w:t>Morice</w:t>
             </w:r>
+            <w:proofErr w:type="spellEnd"/>
             <w:r>
               <w:rPr>
                 <w:rFonts w:ascii="Tahoma" w:hAnsi="Tahoma" w:cs="Tahoma"/>
@@ -1930,7 +2292,25 @@
                 <w:sz w:val="18"/>
                 <w:szCs w:val="18"/>
               </w:rPr>
-              <w:t>, Zymoetz River and Kispiox River</w:t>
+              <w:t xml:space="preserve">, </w:t>
+            </w:r>
+            <w:proofErr w:type="spellStart"/>
+            <w:r>
+              <w:rPr>
+                <w:rFonts w:ascii="Tahoma" w:hAnsi="Tahoma" w:cs="Tahoma"/>
+                <w:sz w:val="18"/>
+                <w:szCs w:val="18"/>
+              </w:rPr>
+              <w:t>Zymoetz</w:t>
+            </w:r>
+            <w:proofErr w:type="spellEnd"/>
+            <w:r>
+              <w:rPr>
+                <w:rFonts w:ascii="Tahoma" w:hAnsi="Tahoma" w:cs="Tahoma"/>
+                <w:sz w:val="18"/>
+                <w:szCs w:val="18"/>
+              </w:rPr>
+              <w:t xml:space="preserve"> River and Kispiox River</w:t>
             </w:r>
             <w:r>
               <w:rPr>
@@ -2025,7 +2405,25 @@
                 <w:sz w:val="18"/>
                 <w:szCs w:val="18"/>
               </w:rPr>
-              <w:t>Leveraging other investments in the watershed by Morice Watershed Monitoring Trust (</w:t>
+              <w:t xml:space="preserve">Leveraging other investments in the watershed by </w:t>
+            </w:r>
+            <w:proofErr w:type="spellStart"/>
+            <w:r>
+              <w:rPr>
+                <w:rFonts w:ascii="Tahoma" w:hAnsi="Tahoma" w:cs="Tahoma"/>
+                <w:sz w:val="18"/>
+                <w:szCs w:val="18"/>
+              </w:rPr>
+              <w:t>Morice</w:t>
+            </w:r>
+            <w:proofErr w:type="spellEnd"/>
+            <w:r>
+              <w:rPr>
+                <w:rFonts w:ascii="Tahoma" w:hAnsi="Tahoma" w:cs="Tahoma"/>
+                <w:sz w:val="18"/>
+                <w:szCs w:val="18"/>
+              </w:rPr>
+              <w:t xml:space="preserve"> Watershed Monitoring Trust (</w:t>
             </w:r>
             <w:r>
               <w:rPr>
@@ -2097,7 +2495,25 @@
                 <w:sz w:val="18"/>
                 <w:szCs w:val="18"/>
               </w:rPr>
-              <w:t>in the Upper Bulkley Watershed</w:t>
+              <w:t xml:space="preserve">in the Upper </w:t>
+            </w:r>
+            <w:proofErr w:type="spellStart"/>
+            <w:r>
+              <w:rPr>
+                <w:rFonts w:ascii="Tahoma" w:hAnsi="Tahoma" w:cs="Tahoma"/>
+                <w:sz w:val="18"/>
+                <w:szCs w:val="18"/>
+              </w:rPr>
+              <w:t>Bulkley</w:t>
+            </w:r>
+            <w:proofErr w:type="spellEnd"/>
+            <w:r>
+              <w:rPr>
+                <w:rFonts w:ascii="Tahoma" w:hAnsi="Tahoma" w:cs="Tahoma"/>
+                <w:sz w:val="18"/>
+                <w:szCs w:val="18"/>
+              </w:rPr>
+              <w:t xml:space="preserve"> Watershed</w:t>
             </w:r>
             <w:r>
               <w:rPr>
@@ -2176,7 +2592,25 @@
                 <w:sz w:val="18"/>
                 <w:szCs w:val="18"/>
               </w:rPr>
-              <w:t>Leveraging other investments in the watershed by Morice Watershed Monitoring Trust (</w:t>
+              <w:t xml:space="preserve">Leveraging other investments in the watershed by </w:t>
+            </w:r>
+            <w:proofErr w:type="spellStart"/>
+            <w:r>
+              <w:rPr>
+                <w:rFonts w:ascii="Tahoma" w:hAnsi="Tahoma" w:cs="Tahoma"/>
+                <w:sz w:val="18"/>
+                <w:szCs w:val="18"/>
+              </w:rPr>
+              <w:t>Morice</w:t>
+            </w:r>
+            <w:proofErr w:type="spellEnd"/>
+            <w:r>
+              <w:rPr>
+                <w:rFonts w:ascii="Tahoma" w:hAnsi="Tahoma" w:cs="Tahoma"/>
+                <w:sz w:val="18"/>
+                <w:szCs w:val="18"/>
+              </w:rPr>
+              <w:t xml:space="preserve"> Watershed Monitoring Trust (</w:t>
             </w:r>
             <w:r>
               <w:rPr>
@@ -2345,7 +2779,25 @@
                 <w:sz w:val="18"/>
                 <w:szCs w:val="18"/>
               </w:rPr>
-              <w:t>the Upper Bulkley Watershed.</w:t>
+              <w:t xml:space="preserve">the Upper </w:t>
+            </w:r>
+            <w:proofErr w:type="spellStart"/>
+            <w:r>
+              <w:rPr>
+                <w:rFonts w:ascii="Tahoma" w:hAnsi="Tahoma" w:cs="Tahoma"/>
+                <w:sz w:val="18"/>
+                <w:szCs w:val="18"/>
+              </w:rPr>
+              <w:t>Bulkley</w:t>
+            </w:r>
+            <w:proofErr w:type="spellEnd"/>
+            <w:r>
+              <w:rPr>
+                <w:rFonts w:ascii="Tahoma" w:hAnsi="Tahoma" w:cs="Tahoma"/>
+                <w:sz w:val="18"/>
+                <w:szCs w:val="18"/>
+              </w:rPr>
+              <w:t xml:space="preserve"> Watershed.</w:t>
             </w:r>
           </w:p>
         </w:tc>

</xml_diff>